<commit_message>
Created user guide (HTML)
</commit_message>
<xml_diff>
--- a/Shelly Power Dashboard.docx
+++ b/Shelly Power Dashboard.docx
@@ -3,16 +3,458 @@
 <w:document xmlns:wpc="http://schemas.microsoft.com/office/word/2010/wordprocessingCanvas" xmlns:cx="http://schemas.microsoft.com/office/drawing/2014/chartex" xmlns:cx1="http://schemas.microsoft.com/office/drawing/2015/9/8/chartex" xmlns:cx2="http://schemas.microsoft.com/office/drawing/2015/10/21/chartex" xmlns:cx3="http://schemas.microsoft.com/office/drawing/2016/5/9/chartex" xmlns:cx4="http://schemas.microsoft.com/office/drawing/2016/5/10/chartex" xmlns:cx5="http://schemas.microsoft.com/office/drawing/2016/5/11/chartex" xmlns:cx6="http://schemas.microsoft.com/office/drawing/2016/5/12/chartex" xmlns:cx7="http://schemas.microsoft.com/office/drawing/2016/5/13/chartex" xmlns:cx8="http://schemas.microsoft.com/office/drawing/2016/5/14/chartex" xmlns:mc="http://schemas.openxmlformats.org/markup-compatibility/2006" xmlns:aink="http://schemas.microsoft.com/office/drawing/2016/ink" xmlns:am3d="http://schemas.microsoft.com/office/drawing/2017/model3d" xmlns:o="urn:schemas-microsoft-com:office:office" xmlns:oel="http://schemas.microsoft.com/office/2019/extlst" xmlns:r="http://schemas.openxmlformats.org/officeDocument/2006/relationships" xmlns:m="http://schemas.openxmlformats.org/officeDocument/2006/math" xmlns:v="urn:schemas-microsoft-com:vml" xmlns:wp14="http://schemas.microsoft.com/office/word/2010/wordprocessingDrawing" xmlns:wp="http://schemas.openxmlformats.org/drawingml/2006/wordprocessingDrawing" xmlns:w10="urn:schemas-microsoft-com:office:word" xmlns:w="http://schemas.openxmlformats.org/wordprocessingml/2006/main" xmlns:w14="http://schemas.microsoft.com/office/word/2010/wordml" xmlns:w15="http://schemas.microsoft.com/office/word/2012/wordml" xmlns:w16cex="http://schemas.microsoft.com/office/word/2018/wordml/cex" xmlns:w16cid="http://schemas.microsoft.com/office/word/2016/wordml/cid" xmlns:w16="http://schemas.microsoft.com/office/word/2018/wordml" xmlns:w16du="http://schemas.microsoft.com/office/word/2023/wordml/word16du" xmlns:w16sdtdh="http://schemas.microsoft.com/office/word/2020/wordml/sdtdatahash" xmlns:w16sdtfl="http://schemas.microsoft.com/office/word/2024/wordml/sdtformatlock" xmlns:w16se="http://schemas.microsoft.com/office/word/2015/wordml/symex" xmlns:wpg="http://schemas.microsoft.com/office/word/2010/wordprocessingGroup" xmlns:wpi="http://schemas.microsoft.com/office/word/2010/wordprocessingInk" xmlns:wne="http://schemas.microsoft.com/office/word/2006/wordml" xmlns:wps="http://schemas.microsoft.com/office/word/2010/wordprocessingShape" mc:Ignorable="w14 w15 w16se w16cid w16 w16cex w16sdtdh w16sdtfl w16du wp14">
   <w:body>
     <w:p>
-      <w:r>
-        <w:t>Shelly Relay Dashboard</w:t>
-      </w:r>
-    </w:p>
-    <w:p>
-      <w:r>
+      <w:pPr>
+        <w:rPr>
+          <w:sz w:val="32"/>
+          <w:szCs w:val="32"/>
+        </w:rPr>
+      </w:pPr>
+      <w:r>
+        <w:rPr>
+          <w:sz w:val="32"/>
+          <w:szCs w:val="32"/>
+        </w:rPr>
+        <w:t xml:space="preserve">Shelly </w:t>
+      </w:r>
+      <w:r>
+        <w:rPr>
+          <w:sz w:val="32"/>
+          <w:szCs w:val="32"/>
+        </w:rPr>
+        <w:t>Power Controller Das</w:t>
+      </w:r>
+      <w:r>
+        <w:rPr>
+          <w:sz w:val="32"/>
+          <w:szCs w:val="32"/>
+        </w:rPr>
+        <w:t>hboard</w:t>
+      </w:r>
+    </w:p>
+    <w:p>
+      <w:pPr>
+        <w:rPr>
+          <w:u w:val="single"/>
+        </w:rPr>
+      </w:pPr>
+      <w:r>
+        <w:rPr>
+          <w:u w:val="single"/>
+        </w:rPr>
+        <w:t>Overview</w:t>
+      </w:r>
+    </w:p>
+    <w:p>
+      <w:r>
+        <w:t xml:space="preserve">The Shelly Controller Dashboard application supports </w:t>
+      </w:r>
+      <w:r>
+        <w:t>up to eight Shelly Relay devices.  A Shelly Relay device can consist of 1, 2 or 4 relays.  R</w:t>
+      </w:r>
+      <w:r>
+        <w:t>elays are generally 120VAC, but many types are available including 12VDC.</w:t>
+      </w:r>
+      <w:r>
+        <w:t xml:space="preserve">  </w:t>
+      </w:r>
+      <w:r>
+        <w:t xml:space="preserve"> Shelly provides phone app software to control its relays.  This Dashboard enables users to control Shelly relays from </w:t>
+      </w:r>
+      <w:r>
+        <w:t>a Windows desktop.</w:t>
+      </w:r>
+    </w:p>
+    <w:p/>
+    <w:p>
+      <w:pPr>
+        <w:tabs>
+          <w:tab w:val="right" w:pos="9360"/>
+        </w:tabs>
+        <w:rPr>
+          <w:noProof/>
+        </w:rPr>
+      </w:pPr>
+      <w:r>
+        <w:rPr>
+          <w:noProof/>
+        </w:rPr>
+        <w:drawing>
+          <wp:inline distT="0" distB="0" distL="0" distR="0" wp14:anchorId="1189335C" wp14:editId="6EDE7258">
+            <wp:extent cx="1641021" cy="2228849"/>
+            <wp:effectExtent l="0" t="0" r="0" b="635"/>
+            <wp:docPr id="2115600552" name="Picture 1"/>
+            <wp:cNvGraphicFramePr>
+              <a:graphicFrameLocks xmlns:a="http://schemas.openxmlformats.org/drawingml/2006/main" noChangeAspect="1"/>
+            </wp:cNvGraphicFramePr>
+            <a:graphic xmlns:a="http://schemas.openxmlformats.org/drawingml/2006/main">
+              <a:graphicData uri="http://schemas.openxmlformats.org/drawingml/2006/picture">
+                <pic:pic xmlns:pic="http://schemas.openxmlformats.org/drawingml/2006/picture">
+                  <pic:nvPicPr>
+                    <pic:cNvPr id="2115600552" name=""/>
+                    <pic:cNvPicPr/>
+                  </pic:nvPicPr>
+                  <pic:blipFill>
+                    <a:blip r:embed="rId5"/>
+                    <a:stretch>
+                      <a:fillRect/>
+                    </a:stretch>
+                  </pic:blipFill>
+                  <pic:spPr>
+                    <a:xfrm>
+                      <a:off x="0" y="0"/>
+                      <a:ext cx="1649975" cy="2241010"/>
+                    </a:xfrm>
+                    <a:prstGeom prst="rect">
+                      <a:avLst/>
+                    </a:prstGeom>
+                  </pic:spPr>
+                </pic:pic>
+              </a:graphicData>
+            </a:graphic>
+          </wp:inline>
+        </w:drawing>
+      </w:r>
+      <w:r>
+        <w:rPr>
+          <w:noProof/>
+        </w:rPr>
+        <w:drawing>
+          <wp:inline distT="0" distB="0" distL="0" distR="0" wp14:anchorId="0DBED196" wp14:editId="6C7B20BC">
+            <wp:extent cx="1457325" cy="2222256"/>
+            <wp:effectExtent l="0" t="0" r="0" b="6985"/>
+            <wp:docPr id="1371135511" name="Picture 1"/>
+            <wp:cNvGraphicFramePr>
+              <a:graphicFrameLocks xmlns:a="http://schemas.openxmlformats.org/drawingml/2006/main" noChangeAspect="1"/>
+            </wp:cNvGraphicFramePr>
+            <a:graphic xmlns:a="http://schemas.openxmlformats.org/drawingml/2006/main">
+              <a:graphicData uri="http://schemas.openxmlformats.org/drawingml/2006/picture">
+                <pic:pic xmlns:pic="http://schemas.openxmlformats.org/drawingml/2006/picture">
+                  <pic:nvPicPr>
+                    <pic:cNvPr id="1371135511" name=""/>
+                    <pic:cNvPicPr/>
+                  </pic:nvPicPr>
+                  <pic:blipFill>
+                    <a:blip r:embed="rId6"/>
+                    <a:stretch>
+                      <a:fillRect/>
+                    </a:stretch>
+                  </pic:blipFill>
+                  <pic:spPr>
+                    <a:xfrm>
+                      <a:off x="0" y="0"/>
+                      <a:ext cx="1471154" cy="2243344"/>
+                    </a:xfrm>
+                    <a:prstGeom prst="rect">
+                      <a:avLst/>
+                    </a:prstGeom>
+                  </pic:spPr>
+                </pic:pic>
+              </a:graphicData>
+            </a:graphic>
+          </wp:inline>
+        </w:drawing>
+      </w:r>
+      <w:r>
+        <w:rPr>
+          <w:noProof/>
+        </w:rPr>
+        <w:t xml:space="preserve"> </w:t>
+      </w:r>
+      <w:r>
+        <w:rPr>
+          <w:noProof/>
+        </w:rPr>
+        <w:drawing>
+          <wp:inline distT="0" distB="0" distL="0" distR="0" wp14:anchorId="77F022AB" wp14:editId="34A95A1B">
+            <wp:extent cx="1300162" cy="2224134"/>
+            <wp:effectExtent l="0" t="0" r="0" b="5080"/>
+            <wp:docPr id="1471855611" name="Picture 1"/>
+            <wp:cNvGraphicFramePr>
+              <a:graphicFrameLocks xmlns:a="http://schemas.openxmlformats.org/drawingml/2006/main" noChangeAspect="1"/>
+            </wp:cNvGraphicFramePr>
+            <a:graphic xmlns:a="http://schemas.openxmlformats.org/drawingml/2006/main">
+              <a:graphicData uri="http://schemas.openxmlformats.org/drawingml/2006/picture">
+                <pic:pic xmlns:pic="http://schemas.openxmlformats.org/drawingml/2006/picture">
+                  <pic:nvPicPr>
+                    <pic:cNvPr id="1471855611" name=""/>
+                    <pic:cNvPicPr/>
+                  </pic:nvPicPr>
+                  <pic:blipFill>
+                    <a:blip r:embed="rId7"/>
+                    <a:stretch>
+                      <a:fillRect/>
+                    </a:stretch>
+                  </pic:blipFill>
+                  <pic:spPr>
+                    <a:xfrm>
+                      <a:off x="0" y="0"/>
+                      <a:ext cx="1306061" cy="2234226"/>
+                    </a:xfrm>
+                    <a:prstGeom prst="rect">
+                      <a:avLst/>
+                    </a:prstGeom>
+                  </pic:spPr>
+                </pic:pic>
+              </a:graphicData>
+            </a:graphic>
+          </wp:inline>
+        </w:drawing>
+      </w:r>
+      <w:r>
+        <w:rPr>
+          <w:noProof/>
+        </w:rPr>
+        <w:t xml:space="preserve"> </w:t>
+      </w:r>
+      <w:r>
+        <w:rPr>
+          <w:noProof/>
+        </w:rPr>
+        <w:drawing>
+          <wp:inline distT="0" distB="0" distL="0" distR="0" wp14:anchorId="2607673E" wp14:editId="7791340D">
+            <wp:extent cx="1162050" cy="952192"/>
+            <wp:effectExtent l="0" t="0" r="0" b="635"/>
+            <wp:docPr id="1350249434" name="Picture 1"/>
+            <wp:cNvGraphicFramePr>
+              <a:graphicFrameLocks xmlns:a="http://schemas.openxmlformats.org/drawingml/2006/main" noChangeAspect="1"/>
+            </wp:cNvGraphicFramePr>
+            <a:graphic xmlns:a="http://schemas.openxmlformats.org/drawingml/2006/main">
+              <a:graphicData uri="http://schemas.openxmlformats.org/drawingml/2006/picture">
+                <pic:pic xmlns:pic="http://schemas.openxmlformats.org/drawingml/2006/picture">
+                  <pic:nvPicPr>
+                    <pic:cNvPr id="1350249434" name=""/>
+                    <pic:cNvPicPr/>
+                  </pic:nvPicPr>
+                  <pic:blipFill>
+                    <a:blip r:embed="rId8"/>
+                    <a:stretch>
+                      <a:fillRect/>
+                    </a:stretch>
+                  </pic:blipFill>
+                  <pic:spPr>
+                    <a:xfrm>
+                      <a:off x="0" y="0"/>
+                      <a:ext cx="1177237" cy="964636"/>
+                    </a:xfrm>
+                    <a:prstGeom prst="rect">
+                      <a:avLst/>
+                    </a:prstGeom>
+                  </pic:spPr>
+                </pic:pic>
+              </a:graphicData>
+            </a:graphic>
+          </wp:inline>
+        </w:drawing>
+      </w:r>
+    </w:p>
+    <w:p>
+      <w:pPr>
+        <w:tabs>
+          <w:tab w:val="right" w:pos="9360"/>
+        </w:tabs>
+      </w:pPr>
+    </w:p>
+    <w:p>
+      <w:r>
+        <w:t>The Dashboard app runs as a standalone, Windows desktop application that</w:t>
+      </w:r>
+      <w:r>
+        <w:t xml:space="preserve"> utilizes an ASCOM driver</w:t>
+      </w:r>
+      <w:r>
+        <w:t>.</w:t>
+      </w:r>
+      <w:r>
+        <w:t xml:space="preserve"> </w:t>
+      </w:r>
+      <w:r>
+        <w:t xml:space="preserve"> This driver was</w:t>
+      </w:r>
+      <w:r>
+        <w:t xml:space="preserve"> </w:t>
+      </w:r>
+      <w:proofErr w:type="gramStart"/>
+      <w:r>
+        <w:t xml:space="preserve">developed </w:t>
+      </w:r>
+      <w:r>
+        <w:t xml:space="preserve"> to</w:t>
+      </w:r>
+      <w:proofErr w:type="gramEnd"/>
+      <w:r>
+        <w:t xml:space="preserve"> support </w:t>
+      </w:r>
+      <w:r>
+        <w:t xml:space="preserve">as a </w:t>
+      </w:r>
+      <w:r>
+        <w:t xml:space="preserve">generic ASCOM Switch plug-in for Shelly Relay Devices.  </w:t>
+      </w:r>
+      <w:r>
+        <w:t xml:space="preserve">ASCOM is one of several standards that have been designed </w:t>
+      </w:r>
+      <w:r>
+        <w:t xml:space="preserve">as </w:t>
+      </w:r>
+      <w:r>
+        <w:t>standard</w:t>
+      </w:r>
+      <w:r>
+        <w:t xml:space="preserve"> interfaces for astronomical hardware.  </w:t>
+      </w:r>
+      <w:r>
+        <w:t xml:space="preserve">However, the selection of </w:t>
+      </w:r>
+      <w:r>
+        <w:t xml:space="preserve">ASCOM </w:t>
+      </w:r>
+      <w:r>
+        <w:t>as the driver interface for the Dashboard is essentially</w:t>
+      </w:r>
+      <w:r>
+        <w:t xml:space="preserve"> irrelevant to the </w:t>
+      </w:r>
+      <w:r>
+        <w:t>implementation</w:t>
+      </w:r>
+      <w:r>
+        <w:t xml:space="preserve"> of the Dashboard – it is simply a</w:t>
+      </w:r>
+      <w:r>
+        <w:t xml:space="preserve">n </w:t>
+      </w:r>
+      <w:r>
+        <w:t xml:space="preserve">off-the-shelf </w:t>
+      </w:r>
+      <w:r>
+        <w:t xml:space="preserve">interface and </w:t>
+      </w:r>
+      <w:r>
+        <w:t xml:space="preserve">that </w:t>
+      </w:r>
+      <w:r>
+        <w:t>driver</w:t>
+      </w:r>
+      <w:r>
+        <w:t xml:space="preserve"> was picked because it does the job needed</w:t>
+      </w:r>
+      <w:r>
+        <w:t>, and so that the application and underlying driver can be maintained and evolved independently.</w:t>
+      </w:r>
+    </w:p>
+    <w:p>
+      <w:r>
+        <w:t xml:space="preserve">Shelly Relay devices can connect via Ethernet or </w:t>
+      </w:r>
+      <w:proofErr w:type="spellStart"/>
+      <w:r>
+        <w:t>WiFi</w:t>
+      </w:r>
+      <w:proofErr w:type="spellEnd"/>
+      <w:r>
+        <w:t xml:space="preserve">.  In the latter case, the Shelly phone application must be installed on the user’s smart phone and used to configure the device to the user’s </w:t>
+      </w:r>
+      <w:proofErr w:type="spellStart"/>
+      <w:r>
+        <w:t>wifi</w:t>
+      </w:r>
+      <w:proofErr w:type="spellEnd"/>
+      <w:r>
+        <w:t xml:space="preserve"> network.  Once the device has been initialized on either an ethernet or </w:t>
+      </w:r>
+      <w:proofErr w:type="spellStart"/>
+      <w:r>
+        <w:t>wifi</w:t>
+      </w:r>
+      <w:proofErr w:type="spellEnd"/>
+      <w:r>
+        <w:t xml:space="preserve"> network, the assigned IP address is used in the Dashboard setup to identify the device and its relay compliment.  </w:t>
+      </w:r>
+    </w:p>
+    <w:p>
+      <w:r>
+        <w:t xml:space="preserve">Using this application, the user can configure up to 8 relays from one or more Shelly devices.  Each relay can be uniquely named </w:t>
+      </w:r>
+      <w:r>
+        <w:t xml:space="preserve">for display.  All relays can be simultaneously turned off or on.  Each relay can be independently turned off or on.  </w:t>
+      </w:r>
+      <w:proofErr w:type="spellStart"/>
+      <w:r>
+        <w:t>Lasly</w:t>
+      </w:r>
+      <w:proofErr w:type="spellEnd"/>
+      <w:r>
+        <w:t xml:space="preserve">, a subset of the relays can be selected and turned on as a group.  </w:t>
+      </w:r>
+    </w:p>
+    <w:p>
+      <w:r>
+        <w:t>Shelly relays will retain their state upon launch or close of the Dashboard application and will resume their prior state following power outage.  The Relay names may or may not be retained through a power outage.</w:t>
+      </w:r>
+    </w:p>
+    <w:p/>
+    <w:p>
+      <w:r>
+        <w:rPr>
+          <w:noProof/>
+        </w:rPr>
+        <w:drawing>
+          <wp:inline distT="0" distB="0" distL="0" distR="0" wp14:anchorId="38F0D08A" wp14:editId="097CFE93">
+            <wp:extent cx="5581691" cy="4610134"/>
+            <wp:effectExtent l="0" t="0" r="0" b="0"/>
+            <wp:docPr id="739358002" name="Picture 1"/>
+            <wp:cNvGraphicFramePr>
+              <a:graphicFrameLocks xmlns:a="http://schemas.openxmlformats.org/drawingml/2006/main" noChangeAspect="1"/>
+            </wp:cNvGraphicFramePr>
+            <a:graphic xmlns:a="http://schemas.openxmlformats.org/drawingml/2006/main">
+              <a:graphicData uri="http://schemas.openxmlformats.org/drawingml/2006/picture">
+                <pic:pic xmlns:pic="http://schemas.openxmlformats.org/drawingml/2006/picture">
+                  <pic:nvPicPr>
+                    <pic:cNvPr id="739358002" name=""/>
+                    <pic:cNvPicPr/>
+                  </pic:nvPicPr>
+                  <pic:blipFill>
+                    <a:blip r:embed="rId9"/>
+                    <a:stretch>
+                      <a:fillRect/>
+                    </a:stretch>
+                  </pic:blipFill>
+                  <pic:spPr>
+                    <a:xfrm>
+                      <a:off x="0" y="0"/>
+                      <a:ext cx="5581691" cy="4610134"/>
+                    </a:xfrm>
+                    <a:prstGeom prst="rect">
+                      <a:avLst/>
+                    </a:prstGeom>
+                  </pic:spPr>
+                </pic:pic>
+              </a:graphicData>
+            </a:graphic>
+          </wp:inline>
+        </w:drawing>
+      </w:r>
+    </w:p>
+    <w:p/>
+    <w:p>
+      <w:pPr>
+        <w:rPr>
+          <w:u w:val="single"/>
+        </w:rPr>
+      </w:pPr>
+      <w:r>
+        <w:rPr>
+          <w:u w:val="single"/>
+        </w:rPr>
+        <w:t xml:space="preserve">Hardware </w:t>
+      </w:r>
+      <w:r>
+        <w:rPr>
+          <w:u w:val="single"/>
+        </w:rPr>
         <w:t>Installation</w:t>
       </w:r>
     </w:p>
-    <w:p/>
     <w:p>
       <w:pPr>
         <w:pStyle w:val="ListParagraph"/>
@@ -22,7 +464,82 @@
         </w:numPr>
       </w:pPr>
       <w:r>
-        <w:t>Install ASCOM Driver for Shelly Controller</w:t>
+        <w:t>Ethernet Instructions</w:t>
+      </w:r>
+      <w:r>
+        <w:t xml:space="preserve"> (Option 1)</w:t>
+      </w:r>
+    </w:p>
+    <w:p>
+      <w:pPr>
+        <w:pStyle w:val="ListParagraph"/>
+        <w:numPr>
+          <w:ilvl w:val="1"/>
+          <w:numId w:val="1"/>
+        </w:numPr>
+      </w:pPr>
+      <w:r>
+        <w:t>Connect Shelly Control Box to Ethernet</w:t>
+      </w:r>
+    </w:p>
+    <w:p>
+      <w:pPr>
+        <w:pStyle w:val="ListParagraph"/>
+        <w:numPr>
+          <w:ilvl w:val="1"/>
+          <w:numId w:val="1"/>
+        </w:numPr>
+      </w:pPr>
+      <w:r>
+        <w:t>Power up Shelly Control Box</w:t>
+      </w:r>
+    </w:p>
+    <w:p>
+      <w:pPr>
+        <w:pStyle w:val="ListParagraph"/>
+        <w:numPr>
+          <w:ilvl w:val="1"/>
+          <w:numId w:val="1"/>
+        </w:numPr>
+      </w:pPr>
+      <w:r>
+        <w:t>Read IP Address</w:t>
+      </w:r>
+    </w:p>
+    <w:p>
+      <w:pPr>
+        <w:pStyle w:val="ListParagraph"/>
+        <w:numPr>
+          <w:ilvl w:val="2"/>
+          <w:numId w:val="1"/>
+        </w:numPr>
+      </w:pPr>
+      <w:r>
+        <w:t>Hold Shelly “OK” button down for 3 seconds or so</w:t>
+      </w:r>
+    </w:p>
+    <w:p>
+      <w:pPr>
+        <w:pStyle w:val="ListParagraph"/>
+        <w:numPr>
+          <w:ilvl w:val="2"/>
+          <w:numId w:val="1"/>
+        </w:numPr>
+      </w:pPr>
+      <w:r>
+        <w:t>Use Shelly arrow buttons to select “Status” and press “OK” button</w:t>
+      </w:r>
+    </w:p>
+    <w:p>
+      <w:pPr>
+        <w:pStyle w:val="ListParagraph"/>
+        <w:numPr>
+          <w:ilvl w:val="2"/>
+          <w:numId w:val="1"/>
+        </w:numPr>
+      </w:pPr>
+      <w:r>
+        <w:t>Record Ethernet IP Address</w:t>
       </w:r>
     </w:p>
     <w:p>
@@ -33,26 +550,16 @@
           <w:numId w:val="1"/>
         </w:numPr>
       </w:pPr>
-      <w:r>
-        <w:t xml:space="preserve">Install </w:t>
-      </w:r>
-      <w:r>
-        <w:t>Shelly Relay Dashboard</w:t>
-      </w:r>
-    </w:p>
-    <w:p>
-      <w:pPr>
-        <w:pStyle w:val="ListParagraph"/>
-        <w:numPr>
-          <w:ilvl w:val="0"/>
-          <w:numId w:val="1"/>
-        </w:numPr>
-      </w:pPr>
-      <w:r>
-        <w:t>Ethernet Instructions</w:t>
-      </w:r>
-      <w:r>
-        <w:tab/>
+      <w:proofErr w:type="spellStart"/>
+      <w:r>
+        <w:t>WiFi</w:t>
+      </w:r>
+      <w:proofErr w:type="spellEnd"/>
+      <w:r>
+        <w:t xml:space="preserve"> Instructions</w:t>
+      </w:r>
+      <w:r>
+        <w:t xml:space="preserve"> (Option 2)</w:t>
       </w:r>
     </w:p>
     <w:p>
@@ -64,10 +571,13 @@
         </w:numPr>
       </w:pPr>
       <w:r>
-        <w:t xml:space="preserve">Connect Shelly Power Controller </w:t>
-      </w:r>
-      <w:r>
-        <w:t>to Ethernet</w:t>
+        <w:t>Use Shelly Phone App</w:t>
+      </w:r>
+      <w:r>
+        <w:t xml:space="preserve"> (Store)</w:t>
+      </w:r>
+      <w:r>
+        <w:t xml:space="preserve"> to configure Shelly Relay device</w:t>
       </w:r>
     </w:p>
     <w:p>
@@ -79,7 +589,89 @@
         </w:numPr>
       </w:pPr>
       <w:r>
-        <w:t>Power up Shelly Power Controller</w:t>
+        <w:t>Read IP Address</w:t>
+      </w:r>
+    </w:p>
+    <w:p>
+      <w:pPr>
+        <w:pStyle w:val="ListParagraph"/>
+        <w:numPr>
+          <w:ilvl w:val="2"/>
+          <w:numId w:val="1"/>
+        </w:numPr>
+      </w:pPr>
+      <w:r>
+        <w:t>Hold Shelly “OK” button down for 3 seconds or so</w:t>
+      </w:r>
+    </w:p>
+    <w:p>
+      <w:pPr>
+        <w:pStyle w:val="ListParagraph"/>
+        <w:numPr>
+          <w:ilvl w:val="2"/>
+          <w:numId w:val="1"/>
+        </w:numPr>
+      </w:pPr>
+      <w:r>
+        <w:t>Use Shelly arrow buttons to select “Status” and press “OK” button</w:t>
+      </w:r>
+    </w:p>
+    <w:p>
+      <w:pPr>
+        <w:pStyle w:val="ListParagraph"/>
+        <w:numPr>
+          <w:ilvl w:val="2"/>
+          <w:numId w:val="1"/>
+        </w:numPr>
+      </w:pPr>
+      <w:r>
+        <w:t>Record</w:t>
+      </w:r>
+      <w:r>
+        <w:t xml:space="preserve"> </w:t>
+      </w:r>
+      <w:proofErr w:type="spellStart"/>
+      <w:r>
+        <w:t>WiFi</w:t>
+      </w:r>
+      <w:proofErr w:type="spellEnd"/>
+      <w:r>
+        <w:t xml:space="preserve"> AP</w:t>
+      </w:r>
+      <w:r>
+        <w:t xml:space="preserve"> IP Address</w:t>
+      </w:r>
+    </w:p>
+    <w:p/>
+    <w:p>
+      <w:pPr>
+        <w:rPr>
+          <w:u w:val="single"/>
+        </w:rPr>
+      </w:pPr>
+      <w:r>
+        <w:rPr>
+          <w:u w:val="single"/>
+        </w:rPr>
+        <w:t xml:space="preserve">Software </w:t>
+      </w:r>
+      <w:r>
+        <w:rPr>
+          <w:u w:val="single"/>
+        </w:rPr>
+        <w:t>Installation</w:t>
+      </w:r>
+    </w:p>
+    <w:p>
+      <w:pPr>
+        <w:pStyle w:val="ListParagraph"/>
+        <w:numPr>
+          <w:ilvl w:val="0"/>
+          <w:numId w:val="2"/>
+        </w:numPr>
+      </w:pPr>
+      <w:r>
+        <w:t>Install ASCOM Driver for Shelly Controller</w:t>
       </w:r>
     </w:p>
     <w:p>
@@ -87,11 +679,43 @@
         <w:pStyle w:val="ListParagraph"/>
         <w:numPr>
           <w:ilvl w:val="1"/>
-          <w:numId w:val="1"/>
+          <w:numId w:val="2"/>
         </w:numPr>
       </w:pPr>
       <w:r>
-        <w:t>Read IP Address</w:t>
+        <w:t xml:space="preserve">Open and extract </w:t>
+      </w:r>
+      <w:r>
+        <w:rPr>
+          <w:i/>
+          <w:iCs/>
+        </w:rPr>
+        <w:t>ShellyControllerSetup.zip</w:t>
+      </w:r>
+    </w:p>
+    <w:p>
+      <w:pPr>
+        <w:pStyle w:val="ListParagraph"/>
+        <w:numPr>
+          <w:ilvl w:val="1"/>
+          <w:numId w:val="2"/>
+        </w:numPr>
+      </w:pPr>
+      <w:r>
+        <w:t>Launch</w:t>
+      </w:r>
+      <w:r>
+        <w:t xml:space="preserve"> </w:t>
+      </w:r>
+      <w:r>
+        <w:rPr>
+          <w:i/>
+          <w:iCs/>
+        </w:rPr>
+        <w:t>ShellyControllerSetup.exe</w:t>
+      </w:r>
+      <w:r>
+        <w:t xml:space="preserve"> and follow instructions</w:t>
       </w:r>
     </w:p>
     <w:p>
@@ -99,11 +723,14 @@
         <w:pStyle w:val="ListParagraph"/>
         <w:numPr>
           <w:ilvl w:val="0"/>
-          <w:numId w:val="1"/>
+          <w:numId w:val="2"/>
         </w:numPr>
       </w:pPr>
       <w:r>
-        <w:t>Dashboard Instructions</w:t>
+        <w:t xml:space="preserve">Install </w:t>
+      </w:r>
+      <w:r>
+        <w:t>Shelly Relay Dashboard</w:t>
       </w:r>
     </w:p>
     <w:p>
@@ -111,11 +738,18 @@
         <w:pStyle w:val="ListParagraph"/>
         <w:numPr>
           <w:ilvl w:val="1"/>
-          <w:numId w:val="1"/>
+          <w:numId w:val="2"/>
         </w:numPr>
       </w:pPr>
       <w:r>
-        <w:t>Configure</w:t>
+        <w:t xml:space="preserve">Open and extract </w:t>
+      </w:r>
+      <w:r>
+        <w:rPr>
+          <w:i/>
+          <w:iCs/>
+        </w:rPr>
+        <w:t>Shelly Power ManagerBuildx.zip</w:t>
       </w:r>
     </w:p>
     <w:p>
@@ -123,20 +757,50 @@
         <w:pStyle w:val="ListParagraph"/>
         <w:numPr>
           <w:ilvl w:val="1"/>
-          <w:numId w:val="1"/>
+          <w:numId w:val="2"/>
         </w:numPr>
       </w:pPr>
       <w:r>
-        <w:t>Controls</w:t>
-      </w:r>
-    </w:p>
-    <w:p/>
-    <w:p>
-      <w:r>
+        <w:t>Launch setup.exe and follow instructions</w:t>
+      </w:r>
+    </w:p>
+    <w:p>
+      <w:pPr>
+        <w:rPr>
+          <w:u w:val="single"/>
+        </w:rPr>
+      </w:pPr>
+    </w:p>
+    <w:p>
+      <w:pPr>
+        <w:rPr>
+          <w:u w:val="single"/>
+        </w:rPr>
+      </w:pPr>
+      <w:r>
+        <w:rPr>
+          <w:u w:val="single"/>
+        </w:rPr>
+        <w:t>Dashboard Instructions</w:t>
+      </w:r>
+    </w:p>
+    <w:p>
+      <w:r>
+        <w:t>Launch Shelly Controller Dashboard from Start Menu</w:t>
+      </w:r>
+      <w:r>
+        <w:t>.</w:t>
+      </w:r>
+    </w:p>
+    <w:p>
+      <w:r>
+        <w:rPr>
+          <w:noProof/>
+        </w:rPr>
         <w:drawing>
-          <wp:inline distT="0" distB="0" distL="0" distR="0" wp14:anchorId="23F8F8C8" wp14:editId="216CCEA0">
-            <wp:extent cx="1876687" cy="4563112"/>
-            <wp:effectExtent l="0" t="0" r="9525" b="8890"/>
+          <wp:inline distT="0" distB="0" distL="0" distR="0" wp14:anchorId="5867832F" wp14:editId="16209518">
+            <wp:extent cx="1116330" cy="2714625"/>
+            <wp:effectExtent l="0" t="0" r="7620" b="0"/>
             <wp:docPr id="1962053698" name="Picture 1"/>
             <wp:cNvGraphicFramePr>
               <a:graphicFrameLocks xmlns:a="http://schemas.openxmlformats.org/drawingml/2006/main" noChangeAspect="1"/>
@@ -149,7 +813,13 @@
                     <pic:cNvPicPr/>
                   </pic:nvPicPr>
                   <pic:blipFill>
-                    <a:blip r:embed="rId5"/>
+                    <a:blip r:embed="rId10">
+                      <a:extLst>
+                        <a:ext uri="{28A0092B-C50C-407E-A947-70E740481C1C}">
+                          <a14:useLocalDpi xmlns:a14="http://schemas.microsoft.com/office/drawing/2010/main" val="0"/>
+                        </a:ext>
+                      </a:extLst>
+                    </a:blip>
                     <a:stretch>
                       <a:fillRect/>
                     </a:stretch>
@@ -157,7 +827,7 @@
                   <pic:spPr>
                     <a:xfrm>
                       <a:off x="0" y="0"/>
-                      <a:ext cx="1876687" cy="4563112"/>
+                      <a:ext cx="1116453" cy="2714625"/>
                     </a:xfrm>
                     <a:prstGeom prst="rect">
                       <a:avLst/>
@@ -170,13 +840,41 @@
         </w:drawing>
       </w:r>
     </w:p>
-    <w:p/>
-    <w:p>
-      <w:r>
-        <w:lastRenderedPageBreak/>
+    <w:p>
+      <w:r>
+        <w:t>Select “Configure”.</w:t>
+      </w:r>
+      <w:r>
+        <w:t xml:space="preserve">  If the Shelly ASCOM driver has been successfully installed, the ASCOM Switch Chooser window should display with the </w:t>
+      </w:r>
+      <w:r>
+        <w:rPr>
+          <w:i/>
+          <w:iCs/>
+        </w:rPr>
+        <w:t xml:space="preserve">ASCOM Switch Driver for </w:t>
+      </w:r>
+      <w:proofErr w:type="spellStart"/>
+      <w:r>
+        <w:rPr>
+          <w:i/>
+          <w:iCs/>
+        </w:rPr>
+        <w:t>ShellyRelayControl</w:t>
+      </w:r>
+      <w:proofErr w:type="spellEnd"/>
+      <w:r>
+        <w:t xml:space="preserve"> selected.</w:t>
+      </w:r>
+    </w:p>
+    <w:p>
+      <w:r>
+        <w:rPr>
+          <w:noProof/>
+        </w:rPr>
         <w:drawing>
-          <wp:inline distT="0" distB="0" distL="0" distR="0" wp14:anchorId="75325B3B" wp14:editId="27E2CE5C">
-            <wp:extent cx="3162741" cy="2019582"/>
+          <wp:inline distT="0" distB="0" distL="0" distR="0" wp14:anchorId="75325B3B" wp14:editId="13A5BB61">
+            <wp:extent cx="3162300" cy="2019300"/>
             <wp:effectExtent l="0" t="0" r="0" b="0"/>
             <wp:docPr id="1300024126" name="Picture 1"/>
             <wp:cNvGraphicFramePr>
@@ -190,7 +888,13 @@
                     <pic:cNvPicPr/>
                   </pic:nvPicPr>
                   <pic:blipFill>
-                    <a:blip r:embed="rId6"/>
+                    <a:blip r:embed="rId11">
+                      <a:extLst>
+                        <a:ext uri="{28A0092B-C50C-407E-A947-70E740481C1C}">
+                          <a14:useLocalDpi xmlns:a14="http://schemas.microsoft.com/office/drawing/2010/main" val="0"/>
+                        </a:ext>
+                      </a:extLst>
+                    </a:blip>
                     <a:stretch>
                       <a:fillRect/>
                     </a:stretch>
@@ -198,7 +902,7 @@
                   <pic:spPr>
                     <a:xfrm>
                       <a:off x="0" y="0"/>
-                      <a:ext cx="3162741" cy="2019582"/>
+                      <a:ext cx="3162300" cy="2019300"/>
                     </a:xfrm>
                     <a:prstGeom prst="rect">
                       <a:avLst/>
@@ -211,12 +915,27 @@
         </w:drawing>
       </w:r>
     </w:p>
-    <w:p/>
-    <w:p>
-      <w:r>
+    <w:p>
+      <w:r>
+        <w:t>Select “Properties”.</w:t>
+      </w:r>
+    </w:p>
+    <w:p>
+      <w:r>
+        <w:t>The Shelly Relay Set Up window should display</w:t>
+      </w:r>
+      <w:r>
+        <w:t>.</w:t>
+      </w:r>
+    </w:p>
+    <w:p>
+      <w:r>
+        <w:rPr>
+          <w:noProof/>
+        </w:rPr>
         <w:drawing>
-          <wp:inline distT="0" distB="0" distL="0" distR="0" wp14:anchorId="6B6828A5" wp14:editId="15EC266C">
-            <wp:extent cx="3867690" cy="4258269"/>
+          <wp:inline distT="0" distB="0" distL="0" distR="0" wp14:anchorId="6B6828A5" wp14:editId="7251DFC6">
+            <wp:extent cx="3867150" cy="4257675"/>
             <wp:effectExtent l="0" t="0" r="0" b="0"/>
             <wp:docPr id="1995078356" name="Picture 1"/>
             <wp:cNvGraphicFramePr>
@@ -230,7 +949,13 @@
                     <pic:cNvPicPr/>
                   </pic:nvPicPr>
                   <pic:blipFill>
-                    <a:blip r:embed="rId7"/>
+                    <a:blip r:embed="rId12">
+                      <a:extLst>
+                        <a:ext uri="{28A0092B-C50C-407E-A947-70E740481C1C}">
+                          <a14:useLocalDpi xmlns:a14="http://schemas.microsoft.com/office/drawing/2010/main" val="0"/>
+                        </a:ext>
+                      </a:extLst>
+                    </a:blip>
                     <a:stretch>
                       <a:fillRect/>
                     </a:stretch>
@@ -250,6 +975,189 @@
           </wp:inline>
         </w:drawing>
       </w:r>
+      <w:r>
+        <w:br w:type="page"/>
+      </w:r>
+    </w:p>
+    <w:p>
+      <w:r>
+        <w:t xml:space="preserve">Enter the IP address for the first (or only) Shelly Device and select Add.  One to four switch devices should </w:t>
+      </w:r>
+      <w:proofErr w:type="gramStart"/>
+      <w:r>
+        <w:t>display</w:t>
+      </w:r>
+      <w:proofErr w:type="gramEnd"/>
+      <w:r>
+        <w:t xml:space="preserve"> in a grid.</w:t>
+      </w:r>
+      <w:r>
+        <w:t xml:space="preserve">  Relay Names may be blank.</w:t>
+      </w:r>
+    </w:p>
+    <w:p>
+      <w:pPr>
+        <w:keepNext/>
+      </w:pPr>
+      <w:r>
+        <w:t>Enter a Relay Name for each Output relay.</w:t>
+      </w:r>
+    </w:p>
+    <w:p>
+      <w:r>
+        <w:t>Follow the same steps for any additional devices.  The list can be cleared to start over if desired (“Clear” button).</w:t>
+      </w:r>
+    </w:p>
+    <w:p>
+      <w:r>
+        <w:t>Enter “OK to accept device configuration.</w:t>
+      </w:r>
+    </w:p>
+    <w:p>
+      <w:r>
+        <w:t>Then enter “OK” in the Properties Set Up window to accept driver configuration.</w:t>
+      </w:r>
+    </w:p>
+    <w:p/>
+    <w:p>
+      <w:pPr>
+        <w:keepNext/>
+        <w:rPr>
+          <w:u w:val="single"/>
+        </w:rPr>
+      </w:pPr>
+      <w:r>
+        <w:rPr>
+          <w:u w:val="single"/>
+        </w:rPr>
+        <w:t xml:space="preserve">Dashboard </w:t>
+      </w:r>
+      <w:r>
+        <w:rPr>
+          <w:u w:val="single"/>
+        </w:rPr>
+        <w:t>Operation</w:t>
+      </w:r>
+    </w:p>
+    <w:p>
+      <w:pPr>
+        <w:keepNext/>
+      </w:pPr>
+      <w:r>
+        <w:rPr>
+          <w:noProof/>
+        </w:rPr>
+        <w:drawing>
+          <wp:inline distT="0" distB="0" distL="0" distR="0" wp14:anchorId="03206B1A" wp14:editId="0DB97800">
+            <wp:extent cx="1116330" cy="2714625"/>
+            <wp:effectExtent l="0" t="0" r="7620" b="9525"/>
+            <wp:docPr id="783306208" name="Picture 1"/>
+            <wp:cNvGraphicFramePr>
+              <a:graphicFrameLocks xmlns:a="http://schemas.openxmlformats.org/drawingml/2006/main" noChangeAspect="1"/>
+            </wp:cNvGraphicFramePr>
+            <a:graphic xmlns:a="http://schemas.openxmlformats.org/drawingml/2006/main">
+              <a:graphicData uri="http://schemas.openxmlformats.org/drawingml/2006/picture">
+                <pic:pic xmlns:pic="http://schemas.openxmlformats.org/drawingml/2006/picture">
+                  <pic:nvPicPr>
+                    <pic:cNvPr id="1962053698" name=""/>
+                    <pic:cNvPicPr/>
+                  </pic:nvPicPr>
+                  <pic:blipFill>
+                    <a:blip r:embed="rId10">
+                      <a:extLst>
+                        <a:ext uri="{28A0092B-C50C-407E-A947-70E740481C1C}">
+                          <a14:useLocalDpi xmlns:a14="http://schemas.microsoft.com/office/drawing/2010/main" val="0"/>
+                        </a:ext>
+                      </a:extLst>
+                    </a:blip>
+                    <a:stretch>
+                      <a:fillRect/>
+                    </a:stretch>
+                  </pic:blipFill>
+                  <pic:spPr>
+                    <a:xfrm>
+                      <a:off x="0" y="0"/>
+                      <a:ext cx="1116330" cy="2714625"/>
+                    </a:xfrm>
+                    <a:prstGeom prst="rect">
+                      <a:avLst/>
+                    </a:prstGeom>
+                  </pic:spPr>
+                </pic:pic>
+              </a:graphicData>
+            </a:graphic>
+          </wp:inline>
+        </w:drawing>
+      </w:r>
+    </w:p>
+    <w:p>
+      <w:pPr>
+        <w:keepNext/>
+      </w:pPr>
+      <w:r>
+        <w:t>All On</w:t>
+      </w:r>
+      <w:proofErr w:type="gramStart"/>
+      <w:r>
+        <w:t>:  Turns</w:t>
+      </w:r>
+      <w:proofErr w:type="gramEnd"/>
+      <w:r>
+        <w:t xml:space="preserve"> on all relays.</w:t>
+      </w:r>
+    </w:p>
+    <w:p>
+      <w:pPr>
+        <w:keepNext/>
+      </w:pPr>
+      <w:r>
+        <w:t>All Off: Turns off all relays.</w:t>
+      </w:r>
+    </w:p>
+    <w:p>
+      <w:pPr>
+        <w:keepNext/>
+      </w:pPr>
+      <w:r>
+        <w:t>Preset</w:t>
+      </w:r>
+      <w:proofErr w:type="gramStart"/>
+      <w:r>
+        <w:t>:  Turns</w:t>
+      </w:r>
+      <w:proofErr w:type="gramEnd"/>
+      <w:r>
+        <w:t xml:space="preserve"> on all relays selected under this button.</w:t>
+      </w:r>
+    </w:p>
+    <w:p>
+      <w:pPr>
+        <w:keepNext/>
+      </w:pPr>
+      <w:r>
+        <w:t>Configure</w:t>
+      </w:r>
+      <w:proofErr w:type="gramStart"/>
+      <w:r>
+        <w:t>:  See</w:t>
+      </w:r>
+      <w:proofErr w:type="gramEnd"/>
+      <w:r>
+        <w:t xml:space="preserve"> above.</w:t>
+      </w:r>
+    </w:p>
+    <w:p>
+      <w:pPr>
+        <w:keepNext/>
+      </w:pPr>
+      <w:r>
+        <w:t>Close: Close Dashboard application.  Relay switches will not be changed upon Close (or launch).</w:t>
+      </w:r>
+    </w:p>
+    <w:p>
+      <w:pPr>
+        <w:keepNext/>
+      </w:pPr>
     </w:p>
     <w:sectPr>
       <w:pgSz w:w="12240" w:h="15840"/>
@@ -264,10 +1172,10 @@
 <file path=word/numbering.xml><?xml version="1.0" encoding="utf-8"?>
 <w:numbering xmlns:wpc="http://schemas.microsoft.com/office/word/2010/wordprocessingCanvas" xmlns:cx="http://schemas.microsoft.com/office/drawing/2014/chartex" xmlns:cx1="http://schemas.microsoft.com/office/drawing/2015/9/8/chartex" xmlns:cx2="http://schemas.microsoft.com/office/drawing/2015/10/21/chartex" xmlns:cx3="http://schemas.microsoft.com/office/drawing/2016/5/9/chartex" xmlns:cx4="http://schemas.microsoft.com/office/drawing/2016/5/10/chartex" xmlns:cx5="http://schemas.microsoft.com/office/drawing/2016/5/11/chartex" xmlns:cx6="http://schemas.microsoft.com/office/drawing/2016/5/12/chartex" xmlns:cx7="http://schemas.microsoft.com/office/drawing/2016/5/13/chartex" xmlns:cx8="http://schemas.microsoft.com/office/drawing/2016/5/14/chartex" xmlns:mc="http://schemas.openxmlformats.org/markup-compatibility/2006" xmlns:aink="http://schemas.microsoft.com/office/drawing/2016/ink" xmlns:am3d="http://schemas.microsoft.com/office/drawing/2017/model3d" xmlns:o="urn:schemas-microsoft-com:office:office" xmlns:oel="http://schemas.microsoft.com/office/2019/extlst" xmlns:r="http://schemas.openxmlformats.org/officeDocument/2006/relationships" xmlns:m="http://schemas.openxmlformats.org/officeDocument/2006/math" xmlns:v="urn:schemas-microsoft-com:vml" xmlns:wp14="http://schemas.microsoft.com/office/word/2010/wordprocessingDrawing" xmlns:wp="http://schemas.openxmlformats.org/drawingml/2006/wordprocessingDrawing" xmlns:w10="urn:schemas-microsoft-com:office:word" xmlns:w="http://schemas.openxmlformats.org/wordprocessingml/2006/main" xmlns:w14="http://schemas.microsoft.com/office/word/2010/wordml" xmlns:w15="http://schemas.microsoft.com/office/word/2012/wordml" xmlns:w16cex="http://schemas.microsoft.com/office/word/2018/wordml/cex" xmlns:w16cid="http://schemas.microsoft.com/office/word/2016/wordml/cid" xmlns:w16="http://schemas.microsoft.com/office/word/2018/wordml" xmlns:w16du="http://schemas.microsoft.com/office/word/2023/wordml/word16du" xmlns:w16sdtdh="http://schemas.microsoft.com/office/word/2020/wordml/sdtdatahash" xmlns:w16sdtfl="http://schemas.microsoft.com/office/word/2024/wordml/sdtformatlock" xmlns:w16se="http://schemas.microsoft.com/office/word/2015/wordml/symex" xmlns:wpg="http://schemas.microsoft.com/office/word/2010/wordprocessingGroup" xmlns:wpi="http://schemas.microsoft.com/office/word/2010/wordprocessingInk" xmlns:wne="http://schemas.microsoft.com/office/word/2006/wordml" xmlns:wps="http://schemas.microsoft.com/office/word/2010/wordprocessingShape" mc:Ignorable="w14 w15 w16se w16cid w16 w16cex w16sdtdh w16sdtfl w16du wp14">
   <w:abstractNum w:abstractNumId="0" w15:restartNumberingAfterBreak="0">
-    <w:nsid w:val="73AC693D"/>
+    <w:nsid w:val="08B2407D"/>
     <w:multiLevelType w:val="hybridMultilevel"/>
-    <w:tmpl w:val="BEF68A3C"/>
-    <w:lvl w:ilvl="0" w:tplc="0409000F">
+    <w:tmpl w:val="78A846B6"/>
+    <w:lvl w:ilvl="0" w:tplc="F0547B3E">
       <w:start w:val="1"/>
       <w:numFmt w:val="decimal"/>
       <w:lvlText w:val="%1."/>
@@ -352,8 +1260,195 @@
       </w:pPr>
     </w:lvl>
   </w:abstractNum>
+  <w:abstractNum w:abstractNumId="1" w15:restartNumberingAfterBreak="0">
+    <w:nsid w:val="2ED42698"/>
+    <w:multiLevelType w:val="hybridMultilevel"/>
+    <w:tmpl w:val="80E2DD00"/>
+    <w:lvl w:ilvl="0" w:tplc="87567444">
+      <w:start w:val="1"/>
+      <w:numFmt w:val="decimal"/>
+      <w:lvlText w:val="%1."/>
+      <w:lvlJc w:val="left"/>
+      <w:pPr>
+        <w:ind w:left="720" w:hanging="360"/>
+      </w:pPr>
+      <w:rPr>
+        <w:rFonts w:hint="default"/>
+      </w:rPr>
+    </w:lvl>
+    <w:lvl w:ilvl="1" w:tplc="04090019">
+      <w:start w:val="1"/>
+      <w:numFmt w:val="lowerLetter"/>
+      <w:lvlText w:val="%2."/>
+      <w:lvlJc w:val="left"/>
+      <w:pPr>
+        <w:ind w:left="360" w:hanging="360"/>
+      </w:pPr>
+    </w:lvl>
+    <w:lvl w:ilvl="2" w:tplc="0409001B" w:tentative="1">
+      <w:start w:val="1"/>
+      <w:numFmt w:val="lowerRoman"/>
+      <w:lvlText w:val="%3."/>
+      <w:lvlJc w:val="right"/>
+      <w:pPr>
+        <w:ind w:left="2160" w:hanging="180"/>
+      </w:pPr>
+    </w:lvl>
+    <w:lvl w:ilvl="3" w:tplc="0409000F" w:tentative="1">
+      <w:start w:val="1"/>
+      <w:numFmt w:val="decimal"/>
+      <w:lvlText w:val="%4."/>
+      <w:lvlJc w:val="left"/>
+      <w:pPr>
+        <w:ind w:left="2880" w:hanging="360"/>
+      </w:pPr>
+    </w:lvl>
+    <w:lvl w:ilvl="4" w:tplc="04090019" w:tentative="1">
+      <w:start w:val="1"/>
+      <w:numFmt w:val="lowerLetter"/>
+      <w:lvlText w:val="%5."/>
+      <w:lvlJc w:val="left"/>
+      <w:pPr>
+        <w:ind w:left="3600" w:hanging="360"/>
+      </w:pPr>
+    </w:lvl>
+    <w:lvl w:ilvl="5" w:tplc="0409001B" w:tentative="1">
+      <w:start w:val="1"/>
+      <w:numFmt w:val="lowerRoman"/>
+      <w:lvlText w:val="%6."/>
+      <w:lvlJc w:val="right"/>
+      <w:pPr>
+        <w:ind w:left="4320" w:hanging="180"/>
+      </w:pPr>
+    </w:lvl>
+    <w:lvl w:ilvl="6" w:tplc="0409000F" w:tentative="1">
+      <w:start w:val="1"/>
+      <w:numFmt w:val="decimal"/>
+      <w:lvlText w:val="%7."/>
+      <w:lvlJc w:val="left"/>
+      <w:pPr>
+        <w:ind w:left="5040" w:hanging="360"/>
+      </w:pPr>
+    </w:lvl>
+    <w:lvl w:ilvl="7" w:tplc="04090019" w:tentative="1">
+      <w:start w:val="1"/>
+      <w:numFmt w:val="lowerLetter"/>
+      <w:lvlText w:val="%8."/>
+      <w:lvlJc w:val="left"/>
+      <w:pPr>
+        <w:ind w:left="5760" w:hanging="360"/>
+      </w:pPr>
+    </w:lvl>
+    <w:lvl w:ilvl="8" w:tplc="0409001B" w:tentative="1">
+      <w:start w:val="1"/>
+      <w:numFmt w:val="lowerRoman"/>
+      <w:lvlText w:val="%9."/>
+      <w:lvlJc w:val="right"/>
+      <w:pPr>
+        <w:ind w:left="6480" w:hanging="180"/>
+      </w:pPr>
+    </w:lvl>
+  </w:abstractNum>
+  <w:abstractNum w:abstractNumId="2" w15:restartNumberingAfterBreak="0">
+    <w:nsid w:val="73AC693D"/>
+    <w:multiLevelType w:val="hybridMultilevel"/>
+    <w:tmpl w:val="12E88BB2"/>
+    <w:lvl w:ilvl="0" w:tplc="C256F874">
+      <w:start w:val="1"/>
+      <w:numFmt w:val="decimal"/>
+      <w:lvlText w:val="%1."/>
+      <w:lvlJc w:val="left"/>
+      <w:pPr>
+        <w:ind w:left="720" w:hanging="360"/>
+      </w:pPr>
+      <w:rPr>
+        <w:rFonts w:hint="default"/>
+      </w:rPr>
+    </w:lvl>
+    <w:lvl w:ilvl="1" w:tplc="04090019">
+      <w:start w:val="1"/>
+      <w:numFmt w:val="lowerLetter"/>
+      <w:lvlText w:val="%2."/>
+      <w:lvlJc w:val="left"/>
+      <w:pPr>
+        <w:ind w:left="1440" w:hanging="360"/>
+      </w:pPr>
+    </w:lvl>
+    <w:lvl w:ilvl="2" w:tplc="0409001B">
+      <w:start w:val="1"/>
+      <w:numFmt w:val="lowerRoman"/>
+      <w:lvlText w:val="%3."/>
+      <w:lvlJc w:val="right"/>
+      <w:pPr>
+        <w:ind w:left="2160" w:hanging="180"/>
+      </w:pPr>
+    </w:lvl>
+    <w:lvl w:ilvl="3" w:tplc="6D8855CA">
+      <w:start w:val="1"/>
+      <w:numFmt w:val="decimal"/>
+      <w:lvlText w:val="%4"/>
+      <w:lvlJc w:val="left"/>
+      <w:pPr>
+        <w:ind w:left="2880" w:hanging="360"/>
+      </w:pPr>
+      <w:rPr>
+        <w:rFonts w:hint="default"/>
+      </w:rPr>
+    </w:lvl>
+    <w:lvl w:ilvl="4" w:tplc="04090019" w:tentative="1">
+      <w:start w:val="1"/>
+      <w:numFmt w:val="lowerLetter"/>
+      <w:lvlText w:val="%5."/>
+      <w:lvlJc w:val="left"/>
+      <w:pPr>
+        <w:ind w:left="3600" w:hanging="360"/>
+      </w:pPr>
+    </w:lvl>
+    <w:lvl w:ilvl="5" w:tplc="0409001B" w:tentative="1">
+      <w:start w:val="1"/>
+      <w:numFmt w:val="lowerRoman"/>
+      <w:lvlText w:val="%6."/>
+      <w:lvlJc w:val="right"/>
+      <w:pPr>
+        <w:ind w:left="4320" w:hanging="180"/>
+      </w:pPr>
+    </w:lvl>
+    <w:lvl w:ilvl="6" w:tplc="0409000F" w:tentative="1">
+      <w:start w:val="1"/>
+      <w:numFmt w:val="decimal"/>
+      <w:lvlText w:val="%7."/>
+      <w:lvlJc w:val="left"/>
+      <w:pPr>
+        <w:ind w:left="5040" w:hanging="360"/>
+      </w:pPr>
+    </w:lvl>
+    <w:lvl w:ilvl="7" w:tplc="04090019" w:tentative="1">
+      <w:start w:val="1"/>
+      <w:numFmt w:val="lowerLetter"/>
+      <w:lvlText w:val="%8."/>
+      <w:lvlJc w:val="left"/>
+      <w:pPr>
+        <w:ind w:left="5760" w:hanging="360"/>
+      </w:pPr>
+    </w:lvl>
+    <w:lvl w:ilvl="8" w:tplc="0409001B" w:tentative="1">
+      <w:start w:val="1"/>
+      <w:numFmt w:val="lowerRoman"/>
+      <w:lvlText w:val="%9."/>
+      <w:lvlJc w:val="right"/>
+      <w:pPr>
+        <w:ind w:left="6480" w:hanging="180"/>
+      </w:pPr>
+    </w:lvl>
+  </w:abstractNum>
   <w:num w:numId="1" w16cid:durableId="135533914">
+    <w:abstractNumId w:val="2"/>
+  </w:num>
+  <w:num w:numId="2" w16cid:durableId="1213693059">
     <w:abstractNumId w:val="0"/>
+  </w:num>
+  <w:num w:numId="3" w16cid:durableId="1731538273">
+    <w:abstractNumId w:val="1"/>
   </w:num>
 </w:numbering>
 </file>

</xml_diff>